<commit_message>
Enhance top filter functionality and update related test cases
- Added support for 'top' filter in the Selector class to retrieve files based on size, date, and other attributes.
- Updated fspow.g4 grammar to include new top attribute rules.
- Created example.fspow script to demonstrate the new top filter capabilities.
- Refactored test_cases.py to include comprehensive tests for the new top filter functionality.
- Improved file creation logic in test setup for better test coverage.
</commit_message>
<xml_diff>
--- a/BellCompaan-k2119852-CI6115-CW-DYOPL/Q2/Question 2.docx
+++ b/BellCompaan-k2119852-CI6115-CW-DYOPL/Q2/Question 2.docx
@@ -6,7 +6,7 @@
       <w:pPr>
         <w:pStyle w:val="Heading1"/>
       </w:pPr>
-      <w:bookmarkStart w:id="0" w:name="_Toc196273520"/>
+      <w:bookmarkStart w:id="0" w:name="_Toc196314189"/>
       <w:r>
         <w:t>Question 2</w:t>
       </w:r>
@@ -40,6 +40,16 @@
     </w:p>
     <w:sdt>
       <w:sdtPr>
+        <w:rPr>
+          <w:rFonts w:asciiTheme="minorHAnsi" w:eastAsiaTheme="minorEastAsia" w:hAnsiTheme="minorHAnsi" w:cstheme="minorBidi"/>
+          <w:i/>
+          <w:iCs/>
+          <w:color w:val="404040" w:themeColor="text1" w:themeTint="BF"/>
+          <w:kern w:val="2"/>
+          <w:sz w:val="24"/>
+          <w:szCs w:val="24"/>
+          <w14:ligatures w14:val="standardContextual"/>
+        </w:rPr>
         <w:id w:val="1316694690"/>
         <w:docPartObj>
           <w:docPartGallery w:val="Table of Contents"/>
@@ -48,14 +58,11 @@
       </w:sdtPr>
       <w:sdtEndPr>
         <w:rPr>
-          <w:rFonts w:asciiTheme="minorHAnsi" w:eastAsiaTheme="minorEastAsia" w:hAnsiTheme="minorHAnsi" w:cstheme="minorBidi"/>
           <w:b/>
           <w:bCs/>
+          <w:i w:val="0"/>
+          <w:iCs w:val="0"/>
           <w:color w:val="auto"/>
-          <w:kern w:val="2"/>
-          <w:sz w:val="24"/>
-          <w:szCs w:val="24"/>
-          <w14:ligatures w14:val="standardContextual"/>
         </w:rPr>
       </w:sdtEndPr>
       <w:sdtContent>
@@ -86,7 +93,7 @@
           <w:r>
             <w:fldChar w:fldCharType="separate"/>
           </w:r>
-          <w:hyperlink w:anchor="_Toc196273520" w:history="1">
+          <w:hyperlink w:anchor="_Toc196314189" w:history="1">
             <w:r>
               <w:rPr>
                 <w:rStyle w:val="Hyperlink"/>
@@ -113,7 +120,7 @@
                 <w:noProof/>
                 <w:webHidden/>
               </w:rPr>
-              <w:instrText xml:space="preserve"> PAGEREF _Toc196273520 \h </w:instrText>
+              <w:instrText xml:space="preserve"> PAGEREF _Toc196314189 \h </w:instrText>
             </w:r>
             <w:r>
               <w:rPr>
@@ -154,7 +161,7 @@
               <w:noProof/>
             </w:rPr>
           </w:pPr>
-          <w:hyperlink w:anchor="_Toc196273521" w:history="1">
+          <w:hyperlink w:anchor="_Toc196314190" w:history="1">
             <w:r>
               <w:rPr>
                 <w:rStyle w:val="Hyperlink"/>
@@ -162,7 +169,7 @@
                 <w:bCs/>
                 <w:noProof/>
               </w:rPr>
-              <w:t>Grammar:</w:t>
+              <w:t>Grammar</w:t>
             </w:r>
             <w:r>
               <w:rPr>
@@ -183,7 +190,7 @@
                 <w:noProof/>
                 <w:webHidden/>
               </w:rPr>
-              <w:instrText xml:space="preserve"> PAGEREF _Toc196273521 \h </w:instrText>
+              <w:instrText xml:space="preserve"> PAGEREF _Toc196314190 \h </w:instrText>
             </w:r>
             <w:r>
               <w:rPr>
@@ -224,7 +231,7 @@
               <w:noProof/>
             </w:rPr>
           </w:pPr>
-          <w:hyperlink w:anchor="_Toc196273522" w:history="1">
+          <w:hyperlink w:anchor="_Toc196314191" w:history="1">
             <w:r>
               <w:rPr>
                 <w:rStyle w:val="Hyperlink"/>
@@ -255,7 +262,7 @@
                 <w:noProof/>
                 <w:webHidden/>
               </w:rPr>
-              <w:instrText xml:space="preserve"> PAGEREF _Toc196273522 \h </w:instrText>
+              <w:instrText xml:space="preserve"> PAGEREF _Toc196314191 \h </w:instrText>
             </w:r>
             <w:r>
               <w:rPr>
@@ -296,7 +303,7 @@
               <w:noProof/>
             </w:rPr>
           </w:pPr>
-          <w:hyperlink w:anchor="_Toc196273523" w:history="1">
+          <w:hyperlink w:anchor="_Toc196314192" w:history="1">
             <w:r>
               <w:rPr>
                 <w:rStyle w:val="Hyperlink"/>
@@ -327,7 +334,7 @@
                 <w:noProof/>
                 <w:webHidden/>
               </w:rPr>
-              <w:instrText xml:space="preserve"> PAGEREF _Toc196273523 \h </w:instrText>
+              <w:instrText xml:space="preserve"> PAGEREF _Toc196314192 \h </w:instrText>
             </w:r>
             <w:r>
               <w:rPr>
@@ -368,7 +375,7 @@
               <w:noProof/>
             </w:rPr>
           </w:pPr>
-          <w:hyperlink w:anchor="_Toc196273524" w:history="1">
+          <w:hyperlink w:anchor="_Toc196314193" w:history="1">
             <w:r>
               <w:rPr>
                 <w:rStyle w:val="Hyperlink"/>
@@ -399,7 +406,7 @@
                 <w:noProof/>
                 <w:webHidden/>
               </w:rPr>
-              <w:instrText xml:space="preserve"> PAGEREF _Toc196273524 \h </w:instrText>
+              <w:instrText xml:space="preserve"> PAGEREF _Toc196314193 \h </w:instrText>
             </w:r>
             <w:r>
               <w:rPr>
@@ -440,7 +447,7 @@
               <w:noProof/>
             </w:rPr>
           </w:pPr>
-          <w:hyperlink w:anchor="_Toc196273525" w:history="1">
+          <w:hyperlink w:anchor="_Toc196314194" w:history="1">
             <w:r>
               <w:rPr>
                 <w:rStyle w:val="Hyperlink"/>
@@ -469,7 +476,7 @@
                 <w:noProof/>
                 <w:webHidden/>
               </w:rPr>
-              <w:instrText xml:space="preserve"> PAGEREF _Toc196273525 \h </w:instrText>
+              <w:instrText xml:space="preserve"> PAGEREF _Toc196314194 \h </w:instrText>
             </w:r>
             <w:r>
               <w:rPr>
@@ -510,7 +517,7 @@
               <w:noProof/>
             </w:rPr>
           </w:pPr>
-          <w:hyperlink w:anchor="_Toc196273526" w:history="1">
+          <w:hyperlink w:anchor="_Toc196314195" w:history="1">
             <w:r>
               <w:rPr>
                 <w:rStyle w:val="Hyperlink"/>
@@ -541,7 +548,7 @@
                 <w:noProof/>
                 <w:webHidden/>
               </w:rPr>
-              <w:instrText xml:space="preserve"> PAGEREF _Toc196273526 \h </w:instrText>
+              <w:instrText xml:space="preserve"> PAGEREF _Toc196314195 \h </w:instrText>
             </w:r>
             <w:r>
               <w:rPr>
@@ -582,7 +589,7 @@
               <w:noProof/>
             </w:rPr>
           </w:pPr>
-          <w:hyperlink w:anchor="_Toc196273527" w:history="1">
+          <w:hyperlink w:anchor="_Toc196314196" w:history="1">
             <w:r>
               <w:rPr>
                 <w:rStyle w:val="Hyperlink"/>
@@ -613,7 +620,7 @@
                 <w:noProof/>
                 <w:webHidden/>
               </w:rPr>
-              <w:instrText xml:space="preserve"> PAGEREF _Toc196273527 \h </w:instrText>
+              <w:instrText xml:space="preserve"> PAGEREF _Toc196314196 \h </w:instrText>
             </w:r>
             <w:r>
               <w:rPr>
@@ -654,7 +661,7 @@
               <w:noProof/>
             </w:rPr>
           </w:pPr>
-          <w:hyperlink w:anchor="_Toc196273528" w:history="1">
+          <w:hyperlink w:anchor="_Toc196314197" w:history="1">
             <w:r>
               <w:rPr>
                 <w:rStyle w:val="Hyperlink"/>
@@ -685,7 +692,7 @@
                 <w:noProof/>
                 <w:webHidden/>
               </w:rPr>
-              <w:instrText xml:space="preserve"> PAGEREF _Toc196273528 \h </w:instrText>
+              <w:instrText xml:space="preserve"> PAGEREF _Toc196314197 \h </w:instrText>
             </w:r>
             <w:r>
               <w:rPr>
@@ -726,7 +733,7 @@
               <w:noProof/>
             </w:rPr>
           </w:pPr>
-          <w:hyperlink w:anchor="_Toc196273529" w:history="1">
+          <w:hyperlink w:anchor="_Toc196314198" w:history="1">
             <w:r>
               <w:rPr>
                 <w:rStyle w:val="Hyperlink"/>
@@ -753,7 +760,7 @@
                 <w:noProof/>
                 <w:webHidden/>
               </w:rPr>
-              <w:instrText xml:space="preserve"> PAGEREF _Toc196273529 \h </w:instrText>
+              <w:instrText xml:space="preserve"> PAGEREF _Toc196314198 \h </w:instrText>
             </w:r>
             <w:r>
               <w:rPr>
@@ -827,14 +834,14 @@
           <w:bCs/>
         </w:rPr>
       </w:pPr>
-      <w:bookmarkStart w:id="1" w:name="_Toc196273521"/>
+      <w:bookmarkStart w:id="1" w:name="_Toc196314190"/>
       <w:r>
         <w:rPr>
           <w:b/>
           <w:bCs/>
         </w:rPr>
         <w:lastRenderedPageBreak/>
-        <w:t>Grammar:</w:t>
+        <w:t>Grammar</w:t>
       </w:r>
       <w:bookmarkEnd w:id="1"/>
     </w:p>
@@ -913,7 +920,7 @@
           <w:szCs w:val="24"/>
         </w:rPr>
       </w:pPr>
-      <w:bookmarkStart w:id="2" w:name="_Toc196273522"/>
+      <w:bookmarkStart w:id="2" w:name="_Toc196314191"/>
       <w:r>
         <w:rPr>
           <w:b/>
@@ -1060,7 +1067,7 @@
           <w:szCs w:val="24"/>
         </w:rPr>
       </w:pPr>
-      <w:bookmarkStart w:id="3" w:name="_Toc196273523"/>
+      <w:bookmarkStart w:id="3" w:name="_Toc196314192"/>
       <w:r>
         <w:rPr>
           <w:b/>
@@ -1070,18 +1077,7 @@
           <w:sz w:val="24"/>
           <w:szCs w:val="24"/>
         </w:rPr>
-        <w:t>Lexer</w:t>
-      </w:r>
-      <w:r>
-        <w:rPr>
-          <w:b/>
-          <w:bCs/>
-          <w:i/>
-          <w:iCs/>
-          <w:sz w:val="24"/>
-          <w:szCs w:val="24"/>
-        </w:rPr>
-        <w:t xml:space="preserve"> Rules</w:t>
+        <w:t>Lexer Rules</w:t>
       </w:r>
       <w:bookmarkEnd w:id="3"/>
     </w:p>
@@ -1147,7 +1143,7 @@
           <w:szCs w:val="24"/>
         </w:rPr>
       </w:pPr>
-      <w:bookmarkStart w:id="4" w:name="_Toc196273524"/>
+      <w:bookmarkStart w:id="4" w:name="_Toc196314193"/>
       <w:r>
         <w:rPr>
           <w:b/>
@@ -1264,6 +1260,9 @@
         <w:t xml:space="preserve"> </w:t>
       </w:r>
       <w:r>
+        <w:rPr>
+          <w:noProof/>
+        </w:rPr>
         <w:drawing>
           <wp:inline distT="0" distB="0" distL="0" distR="0" wp14:anchorId="7E51C067" wp14:editId="214F2CA0">
             <wp:extent cx="4884966" cy="3683479"/>
@@ -1309,6 +1308,9 @@
     </w:p>
     <w:p>
       <w:r>
+        <w:rPr>
+          <w:noProof/>
+        </w:rPr>
         <w:lastRenderedPageBreak/>
         <w:drawing>
           <wp:inline distT="0" distB="0" distL="0" distR="0" wp14:anchorId="777242B2" wp14:editId="73AFE090">
@@ -1361,6 +1363,9 @@
     </w:p>
     <w:p>
       <w:r>
+        <w:rPr>
+          <w:noProof/>
+        </w:rPr>
         <w:drawing>
           <wp:inline distT="0" distB="0" distL="0" distR="0" wp14:anchorId="7132B377" wp14:editId="67DD760F">
             <wp:extent cx="5731510" cy="3064510"/>
@@ -1416,7 +1421,7 @@
           <w:bCs/>
         </w:rPr>
       </w:pPr>
-      <w:bookmarkStart w:id="5" w:name="_Toc196273525"/>
+      <w:bookmarkStart w:id="5" w:name="_Toc196314194"/>
       <w:r>
         <w:rPr>
           <w:b/>
@@ -1469,7 +1474,7 @@
           <w:szCs w:val="24"/>
         </w:rPr>
       </w:pPr>
-      <w:bookmarkStart w:id="6" w:name="_Toc196273526"/>
+      <w:bookmarkStart w:id="6" w:name="_Toc196314195"/>
       <w:r>
         <w:rPr>
           <w:b/>
@@ -1903,7 +1908,7 @@
           <w:szCs w:val="24"/>
         </w:rPr>
       </w:pPr>
-      <w:bookmarkStart w:id="7" w:name="_Toc196273527"/>
+      <w:bookmarkStart w:id="7" w:name="_Toc196314196"/>
       <w:r>
         <w:rPr>
           <w:b/>
@@ -1913,29 +1918,7 @@
           <w:sz w:val="24"/>
           <w:szCs w:val="24"/>
         </w:rPr>
-        <w:t>F</w:t>
-      </w:r>
-      <w:r>
-        <w:rPr>
-          <w:b/>
-          <w:bCs/>
-          <w:i/>
-          <w:iCs/>
-          <w:sz w:val="24"/>
-          <w:szCs w:val="24"/>
-        </w:rPr>
-        <w:t>SObject</w:t>
-      </w:r>
-      <w:r>
-        <w:rPr>
-          <w:b/>
-          <w:bCs/>
-          <w:i/>
-          <w:iCs/>
-          <w:sz w:val="24"/>
-          <w:szCs w:val="24"/>
-        </w:rPr>
-        <w:t xml:space="preserve"> Changes</w:t>
+        <w:t>FSObject Changes</w:t>
       </w:r>
       <w:bookmarkEnd w:id="7"/>
     </w:p>
@@ -2060,7 +2043,7 @@
           <w:szCs w:val="24"/>
         </w:rPr>
       </w:pPr>
-      <w:bookmarkStart w:id="8" w:name="_Toc196273528"/>
+      <w:bookmarkStart w:id="8" w:name="_Toc196314197"/>
       <w:r>
         <w:rPr>
           <w:b/>
@@ -2829,7 +2812,7 @@
       <w:pPr>
         <w:pStyle w:val="Heading1"/>
       </w:pPr>
-      <w:bookmarkStart w:id="9" w:name="_Toc196273529"/>
+      <w:bookmarkStart w:id="9" w:name="_Toc196314198"/>
       <w:r>
         <w:lastRenderedPageBreak/>
         <w:t>Appendix</w:t>
@@ -6630,6 +6613,7 @@
   <w:style w:type="character" w:default="1" w:styleId="DefaultParagraphFont">
     <w:name w:val="Default Paragraph Font"/>
     <w:uiPriority w:val="1"/>
+    <w:semiHidden/>
     <w:unhideWhenUsed/>
   </w:style>
   <w:style w:type="table" w:default="1" w:styleId="TableNormal">

</xml_diff>